<commit_message>
Added my_utils directory to contain all utility functions; added viz_util to contain visualization utilities; updated ipynb to call to viz_util function for plotting first graph
</commit_message>
<xml_diff>
--- a/13313491_AT3.docx
+++ b/13313491_AT3.docx
@@ -995,7 +995,7 @@
     </w:p>
     <w:p>
       <w:pPr>
-        <w:jc w:val="both"/>
+        <w:jc w:val="center"/>
         <w:rPr>
           <w:lang w:val="en-AU"/>
         </w:rPr>
@@ -1536,6 +1536,48 @@
     </w:p>
     <w:p>
       <w:pPr>
+        <w:jc w:val="both"/>
+        <w:rPr>
+          <w:b/>
+          <w:bCs/>
+          <w:i/>
+          <w:iCs/>
+          <w:lang w:val="en-AU"/>
+        </w:rPr>
+      </w:pPr>
+      <w:r>
+        <w:rPr>
+          <w:b/>
+          <w:bCs/>
+          <w:i/>
+          <w:iCs/>
+          <w:lang w:val="en-AU"/>
+        </w:rPr>
+        <w:t>No mode of validating the data source for compatibility</w:t>
+      </w:r>
+    </w:p>
+    <w:p>
+      <w:pPr>
+        <w:rPr>
+          <w:lang w:val="en-AU"/>
+        </w:rPr>
+      </w:pPr>
+      <w:r>
+        <w:rPr>
+          <w:lang w:val="en-AU"/>
+        </w:rPr>
+        <w:t>If the exercise was to be reproduced by another person, there is no method to validate the data source provided for the codebase. A mismatch in the column header, type of data, column order, etc. could stop the literate programming source from working as expected.</w:t>
+      </w:r>
+    </w:p>
+    <w:p>
+      <w:pPr>
+        <w:rPr>
+          <w:lang w:val="en-AU"/>
+        </w:rPr>
+      </w:pPr>
+    </w:p>
+    <w:p>
+      <w:pPr>
         <w:rPr>
           <w:b/>
           <w:bCs/>
@@ -1886,6 +1928,7 @@
         <w:rPr>
           <w:lang w:val="en-AU"/>
         </w:rPr>
+        <w:lastRenderedPageBreak/>
         <w:t>Lack of version control</w:t>
       </w:r>
       <w:r>
@@ -1967,7 +2010,6 @@
           <w:iCs/>
           <w:lang w:val="en-AU"/>
         </w:rPr>
-        <w:lastRenderedPageBreak/>
         <w:t>Risks</w:t>
       </w:r>
     </w:p>
@@ -2022,7 +2064,7 @@
         <w:rPr>
           <w:lang w:val="en-AU"/>
         </w:rPr>
-        <w:t>Lack of any set-up instructions makes it hard for others to have the project space setup for reproducing the results</w:t>
+        <w:t xml:space="preserve">Lack of data source validation modules </w:t>
       </w:r>
     </w:p>
     <w:p>
@@ -2040,6 +2082,24 @@
         <w:rPr>
           <w:lang w:val="en-AU"/>
         </w:rPr>
+        <w:t>Lack of any set-up instructions makes it hard for others to have the project space setup for reproducing the results</w:t>
+      </w:r>
+    </w:p>
+    <w:p>
+      <w:pPr>
+        <w:pStyle w:val="ListParagraph"/>
+        <w:numPr>
+          <w:ilvl w:val="0"/>
+          <w:numId w:val="2"/>
+        </w:numPr>
+        <w:rPr>
+          <w:lang w:val="en-AU"/>
+        </w:rPr>
+      </w:pPr>
+      <w:r>
+        <w:rPr>
+          <w:lang w:val="en-AU"/>
+        </w:rPr>
         <w:t>Lack of APIs to repeat the exercise makes it harder for the exercise to be replicated with new datasets</w:t>
       </w:r>
     </w:p>
@@ -2521,7 +2581,14 @@
         <w:rPr>
           <w:lang w:val="en-AU"/>
         </w:rPr>
-        <w:t xml:space="preserve">Version control eliminates the need for having multiple versions of the codebase as separate files. All the changes can be made to a single file, referred to whenever necessary and also switched to if there is a requirement at any point of time. </w:t>
+        <w:t xml:space="preserve">Version control eliminates the need for having multiple versions of the codebase as separate files. All the </w:t>
+      </w:r>
+      <w:r>
+        <w:rPr>
+          <w:lang w:val="en-AU"/>
+        </w:rPr>
+        <w:lastRenderedPageBreak/>
+        <w:t xml:space="preserve">changes can be made to a single file, referred to whenever necessary and also switched to if there is a requirement at any point of time. </w:t>
       </w:r>
       <w:r>
         <w:rPr>
@@ -3038,204 +3105,256 @@
     </w:p>
     <w:p>
       <w:pPr>
-        <w:rPr>
-          <w:b/>
-          <w:bCs/>
-          <w:i/>
-          <w:iCs/>
-          <w:lang w:val="en-AU"/>
-        </w:rPr>
-      </w:pPr>
-      <w:r>
-        <w:rPr>
-          <w:b/>
-          <w:bCs/>
-          <w:i/>
-          <w:iCs/>
-          <w:lang w:val="en-AU"/>
-        </w:rPr>
-        <w:t>Lack of installation instructions like shell/CLI commands</w:t>
-      </w:r>
-    </w:p>
-    <w:p>
-      <w:pPr>
-        <w:rPr>
-          <w:lang w:val="en-AU"/>
-        </w:rPr>
-      </w:pPr>
-      <w:r>
-        <w:rPr>
-          <w:lang w:val="en-AU"/>
-        </w:rPr>
-        <w:t>CLI instructions will be added in the cloud</w:t>
-      </w:r>
-      <w:r>
-        <w:rPr>
-          <w:lang w:val="en-AU"/>
-        </w:rPr>
-        <w:t xml:space="preserve"> code repository as explained in the above step.</w:t>
-      </w:r>
-    </w:p>
-    <w:p>
-      <w:pPr>
-        <w:rPr>
-          <w:lang w:val="en-AU"/>
-        </w:rPr>
-      </w:pPr>
-    </w:p>
-    <w:p>
-      <w:pPr>
-        <w:rPr>
-          <w:b/>
-          <w:bCs/>
-          <w:i/>
-          <w:iCs/>
-          <w:lang w:val="en-AU"/>
-        </w:rPr>
-      </w:pPr>
-      <w:r>
-        <w:rPr>
-          <w:b/>
-          <w:bCs/>
-          <w:i/>
-          <w:iCs/>
-          <w:lang w:val="en-AU"/>
-        </w:rPr>
-        <w:t xml:space="preserve">Lack of code sharing framework like </w:t>
-      </w:r>
-      <w:proofErr w:type="spellStart"/>
-      <w:r>
-        <w:rPr>
-          <w:b/>
-          <w:bCs/>
-          <w:i/>
-          <w:iCs/>
-          <w:lang w:val="en-AU"/>
-        </w:rPr>
-        <w:t>github</w:t>
-      </w:r>
-      <w:proofErr w:type="spellEnd"/>
-      <w:r>
-        <w:rPr>
-          <w:b/>
-          <w:bCs/>
-          <w:i/>
-          <w:iCs/>
-          <w:lang w:val="en-AU"/>
-        </w:rPr>
-        <w:t>/bitbucket</w:t>
-      </w:r>
-      <w:r>
-        <w:rPr>
-          <w:b/>
-          <w:bCs/>
-          <w:i/>
-          <w:iCs/>
-          <w:lang w:val="en-AU"/>
-        </w:rPr>
-        <w:t>/</w:t>
-      </w:r>
-      <w:proofErr w:type="spellStart"/>
-      <w:r>
-        <w:rPr>
-          <w:b/>
-          <w:bCs/>
-          <w:i/>
-          <w:iCs/>
-          <w:lang w:val="en-AU"/>
-        </w:rPr>
-        <w:t>gitlab</w:t>
-      </w:r>
-      <w:proofErr w:type="spellEnd"/>
-      <w:r>
-        <w:rPr>
-          <w:b/>
-          <w:bCs/>
-          <w:i/>
-          <w:iCs/>
-          <w:lang w:val="en-AU"/>
-        </w:rPr>
-        <w:t xml:space="preserve"> </w:t>
-      </w:r>
-    </w:p>
-    <w:p>
-      <w:pPr>
-        <w:rPr>
-          <w:lang w:val="en-AU"/>
-        </w:rPr>
-      </w:pPr>
-      <w:r>
-        <w:rPr>
-          <w:lang w:val="en-AU"/>
-        </w:rPr>
-        <w:t xml:space="preserve">The codebase along with dataset, requirements file, and readme file for instructions will be made available in GitHub. </w:t>
-      </w:r>
-    </w:p>
-    <w:p>
-      <w:pPr>
-        <w:rPr>
-          <w:lang w:val="en-AU"/>
-        </w:rPr>
-      </w:pPr>
-    </w:p>
-    <w:p>
-      <w:pPr>
-        <w:rPr>
-          <w:b/>
-          <w:bCs/>
-          <w:i/>
-          <w:iCs/>
-          <w:lang w:val="en-AU"/>
-        </w:rPr>
-      </w:pPr>
-      <w:r>
-        <w:rPr>
-          <w:b/>
-          <w:bCs/>
-          <w:i/>
-          <w:iCs/>
-          <w:lang w:val="en-AU"/>
-        </w:rPr>
-        <w:t>Lack of APIs that facilitate repeatability</w:t>
-      </w:r>
-    </w:p>
-    <w:p>
-      <w:pPr>
-        <w:jc w:val="both"/>
-        <w:rPr>
-          <w:lang w:val="en-AU"/>
-        </w:rPr>
-      </w:pPr>
-      <w:r>
-        <w:rPr>
-          <w:lang w:val="en-AU"/>
-        </w:rPr>
-        <w:t xml:space="preserve">Modularized python files that can be called from terminal will be added to the repo and can be used </w:t>
-      </w:r>
-      <w:r>
-        <w:rPr>
-          <w:lang w:val="en-AU"/>
-        </w:rPr>
-        <w:t>to quickly generate the outputs.</w:t>
-      </w:r>
-    </w:p>
-    <w:p>
-      <w:pPr>
-        <w:jc w:val="both"/>
-        <w:rPr>
-          <w:lang w:val="en-AU"/>
-        </w:rPr>
-      </w:pPr>
-    </w:p>
-    <w:p>
-      <w:pPr>
-        <w:jc w:val="both"/>
-        <w:rPr>
-          <w:lang w:val="en-AU"/>
-        </w:rPr>
-      </w:pPr>
+        <w:jc w:val="both"/>
+        <w:rPr>
+          <w:b/>
+          <w:bCs/>
+          <w:i/>
+          <w:iCs/>
+          <w:lang w:val="en-AU"/>
+        </w:rPr>
+      </w:pPr>
+      <w:r>
+        <w:rPr>
+          <w:b/>
+          <w:bCs/>
+          <w:i/>
+          <w:iCs/>
+          <w:lang w:val="en-AU"/>
+        </w:rPr>
+        <w:t>No mode of validating the data source for compatibility</w:t>
+      </w:r>
+    </w:p>
+    <w:p>
+      <w:pPr>
+        <w:rPr>
+          <w:lang w:val="en-AU"/>
+        </w:rPr>
+      </w:pPr>
+      <w:r>
+        <w:rPr>
+          <w:lang w:val="en-AU"/>
+        </w:rPr>
+        <w:t xml:space="preserve">Add assertions to check if the data source used </w:t>
+      </w:r>
+      <w:r>
+        <w:rPr>
+          <w:lang w:val="en-AU"/>
+        </w:rPr>
+        <w:t>for reproducing the results of the analysis has the same structure as that of original data source.</w:t>
+      </w:r>
       <w:bookmarkStart w:id="0" w:name="_GoBack"/>
       <w:bookmarkEnd w:id="0"/>
+    </w:p>
+    <w:p>
+      <w:pPr>
+        <w:rPr>
+          <w:b/>
+          <w:bCs/>
+          <w:i/>
+          <w:iCs/>
+          <w:lang w:val="en-AU"/>
+        </w:rPr>
+      </w:pPr>
+    </w:p>
+    <w:p>
+      <w:pPr>
+        <w:rPr>
+          <w:b/>
+          <w:bCs/>
+          <w:i/>
+          <w:iCs/>
+          <w:lang w:val="en-AU"/>
+        </w:rPr>
+      </w:pPr>
+      <w:r>
+        <w:rPr>
+          <w:b/>
+          <w:bCs/>
+          <w:i/>
+          <w:iCs/>
+          <w:lang w:val="en-AU"/>
+        </w:rPr>
+        <w:t>Lack of installation instructions like shell/CLI commands</w:t>
+      </w:r>
+    </w:p>
+    <w:p>
+      <w:pPr>
+        <w:rPr>
+          <w:lang w:val="en-AU"/>
+        </w:rPr>
+      </w:pPr>
+      <w:r>
+        <w:rPr>
+          <w:lang w:val="en-AU"/>
+        </w:rPr>
+        <w:t>CLI instructions will be added in the cloud</w:t>
+      </w:r>
+      <w:r>
+        <w:rPr>
+          <w:lang w:val="en-AU"/>
+        </w:rPr>
+        <w:t xml:space="preserve"> code repository as explained in the above step.</w:t>
+      </w:r>
+    </w:p>
+    <w:p>
+      <w:pPr>
+        <w:rPr>
+          <w:lang w:val="en-AU"/>
+        </w:rPr>
+      </w:pPr>
+    </w:p>
+    <w:p>
+      <w:pPr>
+        <w:rPr>
+          <w:b/>
+          <w:bCs/>
+          <w:i/>
+          <w:iCs/>
+          <w:lang w:val="en-AU"/>
+        </w:rPr>
+      </w:pPr>
+      <w:r>
+        <w:rPr>
+          <w:b/>
+          <w:bCs/>
+          <w:i/>
+          <w:iCs/>
+          <w:lang w:val="en-AU"/>
+        </w:rPr>
+        <w:t xml:space="preserve">Lack of code sharing framework like </w:t>
+      </w:r>
+      <w:proofErr w:type="spellStart"/>
+      <w:r>
+        <w:rPr>
+          <w:b/>
+          <w:bCs/>
+          <w:i/>
+          <w:iCs/>
+          <w:lang w:val="en-AU"/>
+        </w:rPr>
+        <w:t>github</w:t>
+      </w:r>
+      <w:proofErr w:type="spellEnd"/>
+      <w:r>
+        <w:rPr>
+          <w:b/>
+          <w:bCs/>
+          <w:i/>
+          <w:iCs/>
+          <w:lang w:val="en-AU"/>
+        </w:rPr>
+        <w:t>/bitbucket</w:t>
+      </w:r>
+      <w:r>
+        <w:rPr>
+          <w:b/>
+          <w:bCs/>
+          <w:i/>
+          <w:iCs/>
+          <w:lang w:val="en-AU"/>
+        </w:rPr>
+        <w:t>/</w:t>
+      </w:r>
+      <w:proofErr w:type="spellStart"/>
+      <w:r>
+        <w:rPr>
+          <w:b/>
+          <w:bCs/>
+          <w:i/>
+          <w:iCs/>
+          <w:lang w:val="en-AU"/>
+        </w:rPr>
+        <w:t>gitlab</w:t>
+      </w:r>
+      <w:proofErr w:type="spellEnd"/>
+      <w:r>
+        <w:rPr>
+          <w:b/>
+          <w:bCs/>
+          <w:i/>
+          <w:iCs/>
+          <w:lang w:val="en-AU"/>
+        </w:rPr>
+        <w:t xml:space="preserve"> </w:t>
+      </w:r>
+    </w:p>
+    <w:p>
+      <w:pPr>
+        <w:rPr>
+          <w:lang w:val="en-AU"/>
+        </w:rPr>
+      </w:pPr>
+      <w:r>
+        <w:rPr>
+          <w:lang w:val="en-AU"/>
+        </w:rPr>
+        <w:t xml:space="preserve">The codebase along with dataset, requirements file, and readme file for instructions will be made available in GitHub. </w:t>
+      </w:r>
+    </w:p>
+    <w:p>
+      <w:pPr>
+        <w:rPr>
+          <w:lang w:val="en-AU"/>
+        </w:rPr>
+      </w:pPr>
+    </w:p>
+    <w:p>
+      <w:pPr>
+        <w:rPr>
+          <w:b/>
+          <w:bCs/>
+          <w:i/>
+          <w:iCs/>
+          <w:lang w:val="en-AU"/>
+        </w:rPr>
+      </w:pPr>
+      <w:r>
+        <w:rPr>
+          <w:b/>
+          <w:bCs/>
+          <w:i/>
+          <w:iCs/>
+          <w:lang w:val="en-AU"/>
+        </w:rPr>
+        <w:t>Lack of APIs that facilitate repeatability</w:t>
+      </w:r>
+    </w:p>
+    <w:p>
+      <w:pPr>
+        <w:jc w:val="both"/>
+        <w:rPr>
+          <w:lang w:val="en-AU"/>
+        </w:rPr>
+      </w:pPr>
+      <w:r>
+        <w:rPr>
+          <w:lang w:val="en-AU"/>
+        </w:rPr>
+        <w:t xml:space="preserve">Modularized python files that can be called from terminal will be added to the repo and can be used </w:t>
+      </w:r>
+      <w:r>
+        <w:rPr>
+          <w:lang w:val="en-AU"/>
+        </w:rPr>
+        <w:t>to quickly generate the outputs.</w:t>
+      </w:r>
+    </w:p>
+    <w:p>
+      <w:pPr>
+        <w:jc w:val="both"/>
+        <w:rPr>
+          <w:lang w:val="en-AU"/>
+        </w:rPr>
+      </w:pPr>
+    </w:p>
+    <w:p>
+      <w:pPr>
+        <w:jc w:val="both"/>
+        <w:rPr>
+          <w:lang w:val="en-AU"/>
+        </w:rPr>
+      </w:pPr>
     </w:p>
     <w:sectPr>
       <w:pgSz w:w="11900" w:h="16840"/>

</xml_diff>